<commit_message>
Add kicad to my skill list
</commit_message>
<xml_diff>
--- a/Resume and Coverletters/Cover Letter template new.docx
+++ b/Resume and Coverletters/Cover Letter template new.docx
@@ -9,16 +9,9 @@
       <w:r>
         <w:t>Owen</w:t>
       </w:r>
-      <w:bookmarkStart w:id="0" w:name="_GoBack"/>
-      <w:bookmarkEnd w:id="0"/>
-      <w:r>
-        <w:t xml:space="preserve"> </w:t>
-      </w:r>
-      <w:proofErr w:type="spellStart"/>
-      <w:r>
-        <w:t>Qiao</w:t>
-      </w:r>
-      <w:proofErr w:type="spellEnd"/>
+      <w:r>
+        <w:t xml:space="preserve"> Qiao</w:t>
+      </w:r>
     </w:p>
     <w:p>
       <w:r>
@@ -146,6 +139,9 @@
         <w:t>&lt;name of the position&gt; that</w:t>
       </w:r>
       <w:r>
+        <w:t xml:space="preserve"> I</w:t>
+      </w:r>
+      <w:r>
         <w:t xml:space="preserve"> </w:t>
       </w:r>
       <w:r>
@@ -200,19 +196,12 @@
           <w:pPr>
             <w:pStyle w:val="ad"/>
           </w:pPr>
-          <w:proofErr w:type="spellStart"/>
           <w:r>
-            <w:t>Kuanghua</w:t>
+            <w:t>Owen</w:t>
           </w:r>
-          <w:proofErr w:type="spellEnd"/>
           <w:r>
-            <w:t xml:space="preserve"> </w:t>
+            <w:t xml:space="preserve"> Qiao</w:t>
           </w:r>
-          <w:proofErr w:type="spellStart"/>
-          <w:r>
-            <w:t>Qiao</w:t>
-          </w:r>
-          <w:proofErr w:type="spellEnd"/>
         </w:p>
       </w:sdtContent>
     </w:sdt>
@@ -2357,6 +2346,7 @@
     <w:sig w:usb0="E0002EFF" w:usb1="C000785B" w:usb2="00000009" w:usb3="00000000" w:csb0="000001FF" w:csb1="00000000"/>
   </w:font>
   <w:font w:name="Cambria">
+    <w:altName w:val="Cambria"/>
     <w:panose1 w:val="02040503050406030204"/>
     <w:charset w:val="00"/>
     <w:family w:val="roman"/>
@@ -2446,6 +2436,7 @@
     <w:rsidRoot w:val="00246290"/>
     <w:rsid w:val="00012A36"/>
     <w:rsid w:val="00246290"/>
+    <w:rsid w:val="00385BEC"/>
     <w:rsid w:val="00471429"/>
     <w:rsid w:val="00597EEF"/>
     <w:rsid w:val="00735B1E"/>

</xml_diff>